<commit_message>
Bổ sung sử đổi
</commit_message>
<xml_diff>
--- a/Quản Lí Thu Chi Cá Nhân.docx
+++ b/Quản Lí Thu Chi Cá Nhân.docx
@@ -198,7 +198,7 @@
           </mc:Choice>
           <mc:Fallback>
             <w:pict>
-              <v:line w14:anchorId="5F4ADC6A" id="Straight Connector 3" o:spid="_x0000_s1026" style="position:absolute;z-index:251668480;visibility:visible;mso-wrap-style:square;mso-width-percent:0;mso-wrap-distance-left:9pt;mso-wrap-distance-top:0;mso-wrap-distance-right:9pt;mso-wrap-distance-bottom:0;mso-position-horizontal:absolute;mso-position-horizontal-relative:text;mso-position-vertical:absolute;mso-position-vertical-relative:text;mso-width-percent:0;mso-width-relative:margin" from="133.5pt,29.5pt" to="325.5pt,29.5pt" o:gfxdata="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" strokecolor="#bc4542 [3045]"/>
+              <v:line w14:anchorId="58143501" id="Straight Connector 3" o:spid="_x0000_s1026" style="position:absolute;z-index:251668480;visibility:visible;mso-wrap-style:square;mso-width-percent:0;mso-wrap-distance-left:9pt;mso-wrap-distance-top:0;mso-wrap-distance-right:9pt;mso-wrap-distance-bottom:0;mso-position-horizontal:absolute;mso-position-horizontal-relative:text;mso-position-vertical:absolute;mso-position-vertical-relative:text;mso-width-percent:0;mso-width-relative:margin" from="133.5pt,29.5pt" to="325.5pt,29.5pt" o:gfxdata="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" strokecolor="#bc4542 [3045]"/>
             </w:pict>
           </mc:Fallback>
         </mc:AlternateContent>
@@ -275,7 +275,7 @@
           </mc:Choice>
           <mc:Fallback>
             <w:pict>
-              <v:shape w14:anchorId="3E310C59" id="5-Point Star 11" o:spid="_x0000_s1026" style="position:absolute;margin-left:225pt;margin-top:13pt;width:6.75pt;height:5.25pt;z-index:251665408;visibility:visible;mso-wrap-style:square;mso-width-percent:0;mso-height-percent:0;mso-wrap-distance-left:9pt;mso-wrap-distance-top:0;mso-wrap-distance-right:9pt;mso-wrap-distance-bottom:0;mso-position-horizontal:absolute;mso-position-horizontal-relative:text;mso-position-vertical:absolute;mso-position-vertical-relative:text;mso-width-percent:0;mso-height-percent:0;mso-width-relative:margin;mso-height-relative:margin;v-text-anchor:middle" coordsize="85725,66675" o:gfxdata="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" path="m,25468r32744,l42863,,52981,25468r32744,l59234,41207,69353,66675,42863,50935,16372,66675,26491,41207,,25468xe" fillcolor="#4f81bd [3204]" strokecolor="#243f60 [1604]" strokeweight="2pt">
+              <v:shape w14:anchorId="531DFD46" id="5-Point Star 11" o:spid="_x0000_s1026" style="position:absolute;margin-left:225pt;margin-top:13pt;width:6.75pt;height:5.25pt;z-index:251665408;visibility:visible;mso-wrap-style:square;mso-width-percent:0;mso-height-percent:0;mso-wrap-distance-left:9pt;mso-wrap-distance-top:0;mso-wrap-distance-right:9pt;mso-wrap-distance-bottom:0;mso-position-horizontal:absolute;mso-position-horizontal-relative:text;mso-position-vertical:absolute;mso-position-vertical-relative:text;mso-width-percent:0;mso-height-percent:0;mso-width-relative:margin;mso-height-relative:margin;v-text-anchor:middle" coordsize="85725,66675" o:gfxdata="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" path="m,25468r32744,l42863,,52981,25468r32744,l59234,41207,69353,66675,42863,50935,16372,66675,26491,41207,,25468xe" fillcolor="#4f81bd [3204]" strokecolor="#243f60 [1604]" strokeweight="2pt">
                 <v:path arrowok="t" o:connecttype="custom" o:connectlocs="0,25468;32744,25468;42863,0;52981,25468;85725,25468;59234,41207;69353,66675;42863,50935;16372,66675;26491,41207;0,25468" o:connectangles="0,0,0,0,0,0,0,0,0,0,0"/>
               </v:shape>
             </w:pict>
@@ -354,7 +354,7 @@
           </mc:Choice>
           <mc:Fallback>
             <w:pict>
-              <v:shape w14:anchorId="541C80DA" id="5-Point Star 12" o:spid="_x0000_s1026" style="position:absolute;margin-left:278.25pt;margin-top:13pt;width:6.75pt;height:5.25pt;z-index:251667456;visibility:visible;mso-wrap-style:square;mso-width-percent:0;mso-height-percent:0;mso-wrap-distance-left:9pt;mso-wrap-distance-top:0;mso-wrap-distance-right:9pt;mso-wrap-distance-bottom:0;mso-position-horizontal:absolute;mso-position-horizontal-relative:text;mso-position-vertical:absolute;mso-position-vertical-relative:text;mso-width-percent:0;mso-height-percent:0;mso-width-relative:margin;mso-height-relative:margin;v-text-anchor:middle" coordsize="85725,66675" o:gfxdata="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" path="m,25468r32744,l42863,,52981,25468r32744,l59234,41207,69353,66675,42863,50935,16372,66675,26491,41207,,25468xe" fillcolor="#4f81bd [3204]" strokecolor="#243f60 [1604]" strokeweight="2pt">
+              <v:shape w14:anchorId="2A920852" id="5-Point Star 12" o:spid="_x0000_s1026" style="position:absolute;margin-left:278.25pt;margin-top:13pt;width:6.75pt;height:5.25pt;z-index:251667456;visibility:visible;mso-wrap-style:square;mso-width-percent:0;mso-height-percent:0;mso-wrap-distance-left:9pt;mso-wrap-distance-top:0;mso-wrap-distance-right:9pt;mso-wrap-distance-bottom:0;mso-position-horizontal:absolute;mso-position-horizontal-relative:text;mso-position-vertical:absolute;mso-position-vertical-relative:text;mso-width-percent:0;mso-height-percent:0;mso-width-relative:margin;mso-height-relative:margin;v-text-anchor:middle" coordsize="85725,66675" o:gfxdata="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" path="m,25468r32744,l42863,,52981,25468r32744,l59234,41207,69353,66675,42863,50935,16372,66675,26491,41207,,25468xe" fillcolor="#4f81bd [3204]" strokecolor="#243f60 [1604]" strokeweight="2pt">
                 <v:path arrowok="t" o:connecttype="custom" o:connectlocs="0,25468;32744,25468;42863,0;52981,25468;85725,25468;59234,41207;69353,66675;42863,50935;16372,66675;26491,41207;0,25468" o:connectangles="0,0,0,0,0,0,0,0,0,0,0"/>
               </v:shape>
             </w:pict>
@@ -433,7 +433,7 @@
           </mc:Choice>
           <mc:Fallback>
             <w:pict>
-              <v:shape w14:anchorId="051CACC1" id="5-Point Star 10" o:spid="_x0000_s1026" style="position:absolute;margin-left:172.5pt;margin-top:12.25pt;width:6.75pt;height:5.25pt;z-index:251663360;visibility:visible;mso-wrap-style:square;mso-width-percent:0;mso-height-percent:0;mso-wrap-distance-left:9pt;mso-wrap-distance-top:0;mso-wrap-distance-right:9pt;mso-wrap-distance-bottom:0;mso-position-horizontal:absolute;mso-position-horizontal-relative:text;mso-position-vertical:absolute;mso-position-vertical-relative:text;mso-width-percent:0;mso-height-percent:0;mso-width-relative:margin;mso-height-relative:margin;v-text-anchor:middle" coordsize="85725,66675" o:gfxdata="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" path="m,25468r32744,l42863,,52981,25468r32744,l59234,41207,69353,66675,42863,50935,16372,66675,26491,41207,,25468xe" fillcolor="#4f81bd [3204]" strokecolor="#243f60 [1604]" strokeweight="2pt">
+              <v:shape w14:anchorId="708A2259" id="5-Point Star 10" o:spid="_x0000_s1026" style="position:absolute;margin-left:172.5pt;margin-top:12.25pt;width:6.75pt;height:5.25pt;z-index:251663360;visibility:visible;mso-wrap-style:square;mso-width-percent:0;mso-height-percent:0;mso-wrap-distance-left:9pt;mso-wrap-distance-top:0;mso-wrap-distance-right:9pt;mso-wrap-distance-bottom:0;mso-position-horizontal:absolute;mso-position-horizontal-relative:text;mso-position-vertical:absolute;mso-position-vertical-relative:text;mso-width-percent:0;mso-height-percent:0;mso-width-relative:margin;mso-height-relative:margin;v-text-anchor:middle" coordsize="85725,66675" o:gfxdata="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" path="m,25468r32744,l42863,,52981,25468r32744,l59234,41207,69353,66675,42863,50935,16372,66675,26491,41207,,25468xe" fillcolor="#4f81bd [3204]" strokecolor="#243f60 [1604]" strokeweight="2pt">
                 <v:path arrowok="t" o:connecttype="custom" o:connectlocs="0,25468;32744,25468;42863,0;52981,25468;85725,25468;59234,41207;69353,66675;42863,50935;16372,66675;26491,41207;0,25468" o:connectangles="0,0,0,0,0,0,0,0,0,0,0"/>
               </v:shape>
             </w:pict>
@@ -515,7 +515,7 @@
           </mc:Choice>
           <mc:Fallback>
             <w:pict>
-              <v:line w14:anchorId="634BDE87" id="Straight Connector 4" o:spid="_x0000_s1026" style="position:absolute;z-index:251669504;visibility:visible;mso-wrap-style:square;mso-wrap-distance-left:9pt;mso-wrap-distance-top:0;mso-wrap-distance-right:9pt;mso-wrap-distance-bottom:0;mso-position-horizontal:absolute;mso-position-horizontal-relative:text;mso-position-vertical:absolute;mso-position-vertical-relative:text" from="120.75pt,2.65pt" to="342.75pt,2.65pt" o:gfxdata="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" strokecolor="#4579b8 [3044]"/>
+              <v:line w14:anchorId="54B232FC" id="Straight Connector 4" o:spid="_x0000_s1026" style="position:absolute;z-index:251669504;visibility:visible;mso-wrap-style:square;mso-wrap-distance-left:9pt;mso-wrap-distance-top:0;mso-wrap-distance-right:9pt;mso-wrap-distance-bottom:0;mso-position-horizontal:absolute;mso-position-horizontal-relative:text;mso-position-vertical:absolute;mso-position-vertical-relative:text" from="120.75pt,2.65pt" to="342.75pt,2.65pt" o:gfxdata="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" strokecolor="#4579b8 [3044]"/>
             </w:pict>
           </mc:Fallback>
         </mc:AlternateContent>
@@ -747,9 +747,7 @@
         <w:rPr>
           <w:rFonts w:asciiTheme="majorHAnsi" w:hAnsiTheme="majorHAnsi" w:cstheme="majorHAnsi"/>
           <w:b/>
-          <w:i/>
           <w:noProof/>
-          <w:sz w:val="36"/>
           <w:szCs w:val="28"/>
         </w:rPr>
       </w:pPr>
@@ -771,7 +769,7 @@
           <w:noProof/>
           <w:szCs w:val="28"/>
         </w:rPr>
-        <w:t xml:space="preserve">                                     </w:t>
+        <w:t xml:space="preserve">                </w:t>
       </w:r>
     </w:p>
     <w:p>
@@ -780,6 +778,212 @@
           <w:tab w:val="left" w:pos="0"/>
         </w:tabs>
         <w:spacing w:line="264" w:lineRule="auto"/>
+        <w:jc w:val="center"/>
+        <w:rPr>
+          <w:rFonts w:asciiTheme="majorHAnsi" w:hAnsiTheme="majorHAnsi" w:cstheme="majorHAnsi"/>
+          <w:b/>
+          <w:noProof/>
+          <w:szCs w:val="28"/>
+        </w:rPr>
+      </w:pPr>
+    </w:p>
+    <w:p>
+      <w:pPr>
+        <w:tabs>
+          <w:tab w:val="left" w:pos="0"/>
+        </w:tabs>
+        <w:spacing w:line="264" w:lineRule="auto"/>
+        <w:jc w:val="center"/>
+        <w:rPr>
+          <w:rFonts w:asciiTheme="majorHAnsi" w:hAnsiTheme="majorHAnsi" w:cstheme="majorHAnsi"/>
+          <w:b/>
+          <w:noProof/>
+          <w:szCs w:val="28"/>
+        </w:rPr>
+      </w:pPr>
+    </w:p>
+    <w:p>
+      <w:pPr>
+        <w:tabs>
+          <w:tab w:val="left" w:pos="0"/>
+        </w:tabs>
+        <w:spacing w:line="264" w:lineRule="auto"/>
+        <w:jc w:val="center"/>
+        <w:rPr>
+          <w:rFonts w:asciiTheme="majorHAnsi" w:hAnsiTheme="majorHAnsi" w:cstheme="majorHAnsi"/>
+          <w:b/>
+          <w:noProof/>
+          <w:szCs w:val="28"/>
+        </w:rPr>
+      </w:pPr>
+    </w:p>
+    <w:p>
+      <w:pPr>
+        <w:tabs>
+          <w:tab w:val="left" w:pos="0"/>
+        </w:tabs>
+        <w:spacing w:line="264" w:lineRule="auto"/>
+        <w:jc w:val="center"/>
+        <w:rPr>
+          <w:rFonts w:asciiTheme="majorHAnsi" w:hAnsiTheme="majorHAnsi" w:cstheme="majorHAnsi"/>
+          <w:b/>
+          <w:noProof/>
+          <w:szCs w:val="28"/>
+        </w:rPr>
+      </w:pPr>
+    </w:p>
+    <w:p>
+      <w:pPr>
+        <w:tabs>
+          <w:tab w:val="left" w:pos="0"/>
+        </w:tabs>
+        <w:spacing w:line="264" w:lineRule="auto"/>
+        <w:jc w:val="center"/>
+        <w:rPr>
+          <w:rFonts w:asciiTheme="majorHAnsi" w:hAnsiTheme="majorHAnsi" w:cstheme="majorHAnsi"/>
+          <w:b/>
+          <w:noProof/>
+          <w:szCs w:val="28"/>
+        </w:rPr>
+      </w:pPr>
+    </w:p>
+    <w:p>
+      <w:pPr>
+        <w:tabs>
+          <w:tab w:val="left" w:pos="0"/>
+        </w:tabs>
+        <w:spacing w:line="264" w:lineRule="auto"/>
+        <w:jc w:val="center"/>
+        <w:rPr>
+          <w:rFonts w:asciiTheme="majorHAnsi" w:hAnsiTheme="majorHAnsi" w:cstheme="majorHAnsi"/>
+          <w:b/>
+          <w:noProof/>
+          <w:szCs w:val="28"/>
+        </w:rPr>
+      </w:pPr>
+    </w:p>
+    <w:p>
+      <w:pPr>
+        <w:tabs>
+          <w:tab w:val="left" w:pos="0"/>
+        </w:tabs>
+        <w:spacing w:line="264" w:lineRule="auto"/>
+        <w:jc w:val="center"/>
+        <w:rPr>
+          <w:rFonts w:asciiTheme="majorHAnsi" w:hAnsiTheme="majorHAnsi" w:cstheme="majorHAnsi"/>
+          <w:b/>
+          <w:noProof/>
+          <w:szCs w:val="28"/>
+        </w:rPr>
+      </w:pPr>
+    </w:p>
+    <w:p>
+      <w:pPr>
+        <w:tabs>
+          <w:tab w:val="left" w:pos="0"/>
+        </w:tabs>
+        <w:spacing w:line="264" w:lineRule="auto"/>
+        <w:jc w:val="center"/>
+        <w:rPr>
+          <w:rFonts w:asciiTheme="majorHAnsi" w:hAnsiTheme="majorHAnsi" w:cstheme="majorHAnsi"/>
+          <w:b/>
+          <w:noProof/>
+          <w:szCs w:val="28"/>
+        </w:rPr>
+      </w:pPr>
+    </w:p>
+    <w:p>
+      <w:pPr>
+        <w:tabs>
+          <w:tab w:val="left" w:pos="0"/>
+        </w:tabs>
+        <w:spacing w:line="264" w:lineRule="auto"/>
+        <w:jc w:val="center"/>
+        <w:rPr>
+          <w:rFonts w:asciiTheme="majorHAnsi" w:hAnsiTheme="majorHAnsi" w:cstheme="majorHAnsi"/>
+          <w:b/>
+          <w:noProof/>
+          <w:szCs w:val="28"/>
+        </w:rPr>
+      </w:pPr>
+    </w:p>
+    <w:p>
+      <w:pPr>
+        <w:tabs>
+          <w:tab w:val="left" w:pos="0"/>
+        </w:tabs>
+        <w:spacing w:line="264" w:lineRule="auto"/>
+        <w:jc w:val="center"/>
+        <w:rPr>
+          <w:rFonts w:asciiTheme="majorHAnsi" w:hAnsiTheme="majorHAnsi" w:cstheme="majorHAnsi"/>
+          <w:b/>
+          <w:noProof/>
+          <w:szCs w:val="28"/>
+        </w:rPr>
+      </w:pPr>
+    </w:p>
+    <w:p>
+      <w:pPr>
+        <w:tabs>
+          <w:tab w:val="left" w:pos="0"/>
+        </w:tabs>
+        <w:spacing w:line="264" w:lineRule="auto"/>
+        <w:jc w:val="center"/>
+        <w:rPr>
+          <w:rFonts w:asciiTheme="majorHAnsi" w:hAnsiTheme="majorHAnsi" w:cstheme="majorHAnsi"/>
+          <w:b/>
+          <w:noProof/>
+          <w:szCs w:val="28"/>
+        </w:rPr>
+      </w:pPr>
+    </w:p>
+    <w:p>
+      <w:pPr>
+        <w:tabs>
+          <w:tab w:val="left" w:pos="0"/>
+        </w:tabs>
+        <w:spacing w:line="264" w:lineRule="auto"/>
+        <w:jc w:val="center"/>
+        <w:rPr>
+          <w:rFonts w:asciiTheme="majorHAnsi" w:hAnsiTheme="majorHAnsi" w:cstheme="majorHAnsi"/>
+          <w:b/>
+          <w:noProof/>
+          <w:szCs w:val="28"/>
+        </w:rPr>
+      </w:pPr>
+    </w:p>
+    <w:p>
+      <w:pPr>
+        <w:tabs>
+          <w:tab w:val="left" w:pos="0"/>
+        </w:tabs>
+        <w:spacing w:line="264" w:lineRule="auto"/>
+        <w:jc w:val="center"/>
+        <w:rPr>
+          <w:rFonts w:asciiTheme="majorHAnsi" w:hAnsiTheme="majorHAnsi" w:cstheme="majorHAnsi"/>
+          <w:b/>
+          <w:i/>
+          <w:noProof/>
+          <w:sz w:val="36"/>
+          <w:szCs w:val="28"/>
+        </w:rPr>
+      </w:pPr>
+      <w:r>
+        <w:rPr>
+          <w:rFonts w:asciiTheme="majorHAnsi" w:hAnsiTheme="majorHAnsi" w:cstheme="majorHAnsi"/>
+          <w:b/>
+          <w:noProof/>
+          <w:szCs w:val="28"/>
+        </w:rPr>
+        <w:t xml:space="preserve">                     </w:t>
+      </w:r>
+    </w:p>
+    <w:p>
+      <w:pPr>
+        <w:tabs>
+          <w:tab w:val="left" w:pos="0"/>
+        </w:tabs>
+        <w:spacing w:line="264" w:lineRule="auto"/>
         <w:rPr>
           <w:i/>
           <w:noProof/>
@@ -820,84 +1024,6 @@
         </w:rPr>
         <w:t>MAI CƯỜNG THỌ</w:t>
       </w:r>
-    </w:p>
-    <w:p>
-      <w:pPr>
-        <w:tabs>
-          <w:tab w:val="left" w:pos="0"/>
-        </w:tabs>
-        <w:spacing w:line="264" w:lineRule="auto"/>
-        <w:rPr>
-          <w:i/>
-          <w:noProof/>
-          <w:szCs w:val="28"/>
-        </w:rPr>
-      </w:pPr>
-    </w:p>
-    <w:p>
-      <w:pPr>
-        <w:tabs>
-          <w:tab w:val="left" w:pos="0"/>
-        </w:tabs>
-        <w:spacing w:line="264" w:lineRule="auto"/>
-        <w:rPr>
-          <w:i/>
-          <w:noProof/>
-          <w:szCs w:val="28"/>
-        </w:rPr>
-      </w:pPr>
-    </w:p>
-    <w:p>
-      <w:pPr>
-        <w:tabs>
-          <w:tab w:val="left" w:pos="0"/>
-        </w:tabs>
-        <w:spacing w:line="264" w:lineRule="auto"/>
-        <w:rPr>
-          <w:i/>
-          <w:noProof/>
-          <w:szCs w:val="28"/>
-        </w:rPr>
-      </w:pPr>
-    </w:p>
-    <w:p>
-      <w:pPr>
-        <w:tabs>
-          <w:tab w:val="left" w:pos="0"/>
-        </w:tabs>
-        <w:spacing w:line="264" w:lineRule="auto"/>
-        <w:rPr>
-          <w:i/>
-          <w:noProof/>
-          <w:szCs w:val="28"/>
-        </w:rPr>
-      </w:pPr>
-    </w:p>
-    <w:p>
-      <w:pPr>
-        <w:tabs>
-          <w:tab w:val="left" w:pos="0"/>
-        </w:tabs>
-        <w:spacing w:line="264" w:lineRule="auto"/>
-        <w:rPr>
-          <w:i/>
-          <w:noProof/>
-          <w:szCs w:val="28"/>
-        </w:rPr>
-      </w:pPr>
-    </w:p>
-    <w:p>
-      <w:pPr>
-        <w:tabs>
-          <w:tab w:val="left" w:pos="0"/>
-        </w:tabs>
-        <w:spacing w:line="264" w:lineRule="auto"/>
-        <w:rPr>
-          <w:i/>
-          <w:noProof/>
-          <w:szCs w:val="28"/>
-        </w:rPr>
-      </w:pPr>
     </w:p>
     <w:p>
       <w:pPr>
@@ -1039,7 +1165,7 @@
           <w:szCs w:val="32"/>
         </w:rPr>
         <w:lastRenderedPageBreak/>
-        <w:t>…………………………………………………………………………………………………………………………………………………………………………………………………………………………………………………………………………………………………………………………………………………………………………………………………</w:t>
+        <w:t>………………………………………………………………………………………………………………………………………………………………………………………………………………………………………</w:t>
       </w:r>
     </w:p>
     <w:tbl>
@@ -1220,7 +1346,6 @@
       <w:pPr>
         <w:pStyle w:val="Heading2"/>
       </w:pPr>
-      <w:bookmarkStart w:id="3" w:name="_GoBack"/>
       <w:r>
         <w:lastRenderedPageBreak/>
         <w:t xml:space="preserve">Lý do chọn </w:t>
@@ -1232,7 +1357,6 @@
         <w:t xml:space="preserve"> tài</w:t>
       </w:r>
     </w:p>
-    <w:bookmarkEnd w:id="3"/>
     <w:p>
       <w:r>
         <w:t>Hiện nay, thiết bị di động – smart phone ngày càng phổ biến. Việc đưa một ứng dụng lên các kho lưu trữ cũng tương đối dễ dàng. Hơn nữa,người sử dụng cũng sẵn sàng chi trả một khoản tiền phù hợp cho những ứng dụng mà họ cảm thấy cần thiết hơn so với trước đây.</w:t>
@@ -1284,6 +1408,7 @@
         <w:rPr>
           <w:shd w:val="clear" w:color="auto" w:fill="FFFFFF"/>
         </w:rPr>
+        <w:lastRenderedPageBreak/>
         <w:t xml:space="preserve">Em xin giới thiệu với các bạn một </w:t>
       </w:r>
       <w:r>
@@ -1450,6 +1575,7 @@
                 <w:sz w:val="44"/>
                 <w:szCs w:val="72"/>
               </w:rPr>
+              <w:lastRenderedPageBreak/>
               <w:t>TÌM HIỂU VỀ LẬP TRÌNH DI ĐỘNG  VÀ</w:t>
             </w:r>
           </w:p>
@@ -1606,6 +1732,7 @@
         <w:rPr>
           <w:color w:val="000000" w:themeColor="text1"/>
         </w:rPr>
+        <w:lastRenderedPageBreak/>
         <w:t>Chương 1:  Tìm hiểu về lập trình cho thiết bị android</w:t>
       </w:r>
     </w:p>
@@ -1631,6 +1758,7 @@
         <w:pStyle w:val="Heading2"/>
       </w:pPr>
       <w:r>
+        <w:lastRenderedPageBreak/>
         <w:t>Các đặc điểm của lập trình di động.</w:t>
       </w:r>
     </w:p>
@@ -1699,6 +1827,7 @@
         <w:pStyle w:val="Heading2"/>
       </w:pPr>
       <w:r>
+        <w:lastRenderedPageBreak/>
         <w:t>Xu hướng công nghê tương lai.</w:t>
       </w:r>
     </w:p>
@@ -1712,6 +1841,7 @@
         <w:pStyle w:val="Heading2"/>
       </w:pPr>
       <w:r>
+        <w:lastRenderedPageBreak/>
         <w:t>Cơ hội nghề nghiệp về lập trình di động.</w:t>
       </w:r>
     </w:p>
@@ -1733,6 +1863,7 @@
         <w:pStyle w:val="Heading3"/>
       </w:pPr>
       <w:r>
+        <w:lastRenderedPageBreak/>
         <w:t>Các công ty phần mềm: Các công ty này nghiên cứu, xây dựng, phát triển và cung cấp các phần mềm, các ứng dụng, xây dựng website, games... cho thị trường. Hiện nay, phát triển phần mềm là lĩnh vực Công nghệ thông tin mạnh nhất ở Việt Nam và thu hút lực lượng nhân lực tham gia đông đảo nhất. Vì vậy, bạn có thể dễ dàng tìm kiếm và phát triển khả năng của mình trong lĩnh vực phần mềm</w:t>
       </w:r>
       <w:r>
@@ -1772,6 +1903,7 @@
         <w:pStyle w:val="Heading2"/>
       </w:pPr>
       <w:r>
+        <w:lastRenderedPageBreak/>
         <w:t>Những nền tảng di động phổ biến hiện nay.</w:t>
       </w:r>
     </w:p>
@@ -2199,7 +2331,16 @@
                 <w:szCs w:val="26"/>
                 <w:lang w:val="vi-VN"/>
               </w:rPr>
-              <w:t>Sau khi nâng cấp , luôn khiến ngừoi dùng phải ngạc nhiên , thích thú  với quà nhiều thay đổi</w:t>
+              <w:t xml:space="preserve">Sau khi nâng cấp , luôn khiến ngừoi dùng phải ngạc nhiên , thích thú  với quà nhiều </w:t>
+            </w:r>
+            <w:r>
+              <w:rPr>
+                <w:sz w:val="26"/>
+                <w:szCs w:val="26"/>
+                <w:lang w:val="vi-VN"/>
+              </w:rPr>
+              <w:lastRenderedPageBreak/>
+              <w:t>thay đổi</w:t>
             </w:r>
           </w:p>
         </w:tc>
@@ -2228,6 +2369,7 @@
                 <w:szCs w:val="26"/>
                 <w:lang w:val="vi-VN"/>
               </w:rPr>
+              <w:lastRenderedPageBreak/>
               <w:t>Thiết lập đồng bộ với iTunes gây khó khăn với mới tiếp cận iOS</w:t>
             </w:r>
           </w:p>
@@ -2252,7 +2394,16 @@
                 <w:szCs w:val="26"/>
                 <w:lang w:val="vi-VN"/>
               </w:rPr>
-              <w:t>Nếu không am hiểu , bạn sẽ mất thời gian trong việc đồng bộ : danh bạ chép ứng dụng nhạc , phim từ máy tính vào điện thoại</w:t>
+              <w:t xml:space="preserve">Nếu không am hiểu , bạn sẽ mất thời gian trong việc đồng bộ : danh bạ chép ứng dụng nhạc , phim </w:t>
+            </w:r>
+            <w:r>
+              <w:rPr>
+                <w:sz w:val="26"/>
+                <w:szCs w:val="26"/>
+                <w:lang w:val="vi-VN"/>
+              </w:rPr>
+              <w:lastRenderedPageBreak/>
+              <w:t>từ máy tính vào điện thoại</w:t>
             </w:r>
           </w:p>
         </w:tc>
@@ -2279,6 +2430,7 @@
                 <w:szCs w:val="26"/>
                 <w:lang w:val="vi-VN"/>
               </w:rPr>
+              <w:lastRenderedPageBreak/>
               <w:t xml:space="preserve">Windows </w:t>
             </w:r>
             <w:r>
@@ -2614,6 +2766,7 @@
         <w:pStyle w:val="Heading3"/>
       </w:pPr>
       <w:r>
+        <w:lastRenderedPageBreak/>
         <w:t>Phím Home sẽ quay trở về màn hình home</w:t>
       </w:r>
       <w:r>
@@ -2656,6 +2809,7 @@
           <w:sz w:val="26"/>
           <w:szCs w:val="26"/>
         </w:rPr>
+        <w:lastRenderedPageBreak/>
         <w:drawing>
           <wp:anchor distT="0" distB="0" distL="114300" distR="114300" simplePos="0" relativeHeight="251670528" behindDoc="0" locked="0" layoutInCell="1" allowOverlap="1">
             <wp:simplePos x="0" y="0"/>
@@ -2737,6 +2891,7 @@
         <w:pStyle w:val="Heading3"/>
       </w:pPr>
       <w:r>
+        <w:lastRenderedPageBreak/>
         <w:t>Một trình email tương thích với Gmail</w:t>
       </w:r>
     </w:p>
@@ -2851,6 +3006,7 @@
     </w:p>
     <w:p>
       <w:r>
+        <w:lastRenderedPageBreak/>
         <w:t>Ví dụ: khi bạn yêu cầu phát một bài nhạc, sẽ có một Service chạy bên dưới để phát bài nhạc. Khi bạn download một tập tin, sẽ có một Serive thực hiện tác vụ download</w:t>
       </w:r>
       <w:r>
@@ -2978,6 +3134,7 @@
         <w:pStyle w:val="Heading3"/>
       </w:pPr>
       <w:r>
+        <w:lastRenderedPageBreak/>
         <w:t>Android.util : Gói API lõi, chứa các class cấp thấp như container, string formatter, XML parsing.</w:t>
       </w:r>
     </w:p>
@@ -3075,6 +3232,7 @@
         <w:pStyle w:val="Heading2"/>
       </w:pPr>
       <w:r>
+        <w:lastRenderedPageBreak/>
         <w:t>Các thành phần trong ứng dụng Android</w:t>
       </w:r>
       <w:r>
@@ -3711,6 +3869,7 @@
           <w:sz w:val="26"/>
           <w:szCs w:val="26"/>
         </w:rPr>
+        <w:lastRenderedPageBreak/>
         <w:br w:type="page"/>
       </w:r>
     </w:p>
@@ -3734,57 +3893,54 @@
         <w:rPr>
           <w:color w:val="000000" w:themeColor="text1"/>
         </w:rPr>
+        <w:t>Chương 2: Tìm hiểu về vấn đề quản lý mã nguồn và làm việc nhóm với GIT</w:t>
+      </w:r>
+    </w:p>
+    <w:p/>
+    <w:p>
+      <w:pPr>
+        <w:pStyle w:val="Heading2"/>
+      </w:pPr>
+      <w:r>
+        <w:t xml:space="preserve">Tổng </w:t>
+      </w:r>
+      <w:r>
+        <w:t>Quan Về Quản Lý Phiên Bản(mã nguồn)</w:t>
+      </w:r>
+      <w:r>
+        <w:t>.</w:t>
+      </w:r>
+    </w:p>
+    <w:p>
+      <w:r>
+        <w:t>Quản lý phiên bản (mã nguồn) là gì, tại sao bạn nên quan tâm? Quản lý phiên bản là một hệ thống lưu trữ các thay đổi của một tập tin (file) hoặc tập hợp các tập tin theo thời gian, do đó nó giúp bạn có thể quay lại một phiên bản xác định nào đó sau này. Mặc dù các ví dụ trong cuốn sách này sử dụng mã nguồn của phần mềm là đối tượng cho quản lý phiên bản, song trong thực thế bất kỳ loại file nào trên máy tính cũng có thể được sử dụng cho quản lý phiên bản.</w:t>
+      </w:r>
+    </w:p>
+    <w:p>
+      <w:r>
+        <w:t>Nếu bạn là một nhà thiết kế đồ hoạ hoặc thiết kế website, bạn muốn lưu trữ tất cả các phiên bản của một bức ảnh hoặc bố cục (cái mà chắc chắn bạn cần), thì sử dụng một Hệ Thống Quản Lý phiên bản (Version Control System - VCS) là một cách làm rất khôn ngoan. Một VCS cho phép bạn: khôi phục lại phiên bản cũ của các file, khôi phục lại phiên bản cũ của toàn bộ dự án, xem lại các thay đổi đã được thực hiện theo thời gian, xem ai là người thực hiện thay đổi cuối cùng có thể gây ra sự cố, hay xem ai là người đã gây ra sự cố đó và còn nhiều hơn thế nữa. Sử dụng VCS còn đồng nghĩa với việc khi bạn làm rối tung mọi thứ lên hay vô tình xoá mất các file đi, bạn có khôi phục lại chúng một cách dễ dàng. Hơn nữa, tất cả quá trình này có thể được thực hiện rất nhanh chóng và không hề tốn quá nhiều công sức.</w:t>
+      </w:r>
+    </w:p>
+    <w:p>
+      <w:pPr>
+        <w:pStyle w:val="Heading2"/>
+      </w:pPr>
+      <w:r>
+        <w:t>Hệ Thống Quản Lý Phiên Bản Cục Bộ</w:t>
+      </w:r>
+    </w:p>
+    <w:p>
+      <w:r>
+        <w:t xml:space="preserve">Nhiều người chọn phương pháp quản lý phiên bản bằng cách copy các file sang một thư mục khác (có thể là các thư mục được đặt tên theo thời gian, nếu họ thông minh). Đây là một phương pháp rất phổ biến bởi vì nó rất đơn giản, tuy </w:t>
+      </w:r>
+      <w:r>
         <w:lastRenderedPageBreak/>
-        <w:t>Chương 2: Tìm hiểu về vấn đề quản lý mã nguồn và làm việc nhóm với GIT</w:t>
-      </w:r>
-    </w:p>
-    <w:p/>
-    <w:p>
-      <w:pPr>
-        <w:pStyle w:val="Heading2"/>
-      </w:pPr>
-      <w:r>
-        <w:t xml:space="preserve">Tổng </w:t>
-      </w:r>
-      <w:r>
-        <w:t>Quan Về Quản Lý Phiên Bản(mã nguồn)</w:t>
-      </w:r>
-      <w:r>
-        <w:t>.</w:t>
-      </w:r>
-    </w:p>
-    <w:p>
-      <w:r>
-        <w:t>Quản lý phiên bản (mã nguồn) là gì, tại sao bạn nên quan tâm? Quản lý phiên bản là một hệ thống lưu trữ các thay đổi của một tập tin (file) hoặc tập hợp các tập tin theo thời gian, do đó nó giúp bạn có thể quay lại một phiên bản xác định nào đó sau này. Mặc dù các ví dụ trong cuốn sách này sử dụng mã nguồn của phần mềm là đối tượng cho quản lý phiên bản, song trong thực thế bất kỳ loại file nào trên máy tính cũng có thể được sử dụng cho quản lý phiên bản.</w:t>
-      </w:r>
-    </w:p>
-    <w:p>
-      <w:r>
-        <w:t>Nếu bạn là một nhà thiết kế đồ hoạ hoặc thiết kế website, bạn muốn lưu trữ tất cả các phiên bản của một bức ảnh hoặc bố cục (cái mà chắc chắn bạn cần), thì sử dụng một Hệ Thống Quản Lý phiên bản (Version Control System - VCS) là một cách làm rất khôn ngoan. Một VCS cho phép bạn: khôi phục lại phiên bản cũ của các file, khôi phục lại phiên bản cũ của toàn bộ dự án, xem lại các thay đổi đã được thực hiện theo thời gian, xem ai là người thực hiện thay đổi cuối cùng có thể gây ra sự cố, hay xem ai là người đã gây ra sự cố đó và còn nhiều hơn thế nữa. Sử dụng VCS còn đồng nghĩa với việc khi bạn làm rối tung mọi thứ lên hay vô tình xoá mất các file đi, bạn có khôi phục lại chúng một cách dễ dàng. Hơn nữa, tất cả quá trình này có thể được thực hiện rất nhanh chóng và không hề tốn quá nhiều công sức</w:t>
-      </w:r>
-      <w:r>
-        <w:t>.</w:t>
-      </w:r>
-    </w:p>
-    <w:p>
-      <w:pPr>
-        <w:pStyle w:val="Heading2"/>
-      </w:pPr>
-      <w:r>
-        <w:t>Hệ Thống Quản Lý Phiên Bản Cục Bộ</w:t>
-      </w:r>
-    </w:p>
-    <w:p>
-      <w:r>
-        <w:t>Nhiều người chọn phương pháp quản lý phiên bản bằng cách copy các file sang một thư mục khác (có thể là các thư mục được đặt tên theo thời gian, nếu họ thông minh). Đây là một phương pháp rất phổ biến bởi vì nó rất đơn giản, tuy nhiên nó cũng rất dễ gây ra lỗi. Bạn sẽ rất dễ quên rằng bạn đang ở trong thư mục nào hay vô tình sửa hoặc sao chép nhầm file mà bạn không muốn.</w:t>
-      </w:r>
-    </w:p>
-    <w:p>
-      <w:r>
-        <w:t>Để giải quyết vấn đề này, từ lâu các lập trình viên đã phát triển các phiên bản VCS cục bộ có chứa một database đơn giản lưu trữ tất cả các sự thay đổi của các files dưới sự kiểm soát thay đổi (xem Hình 1-1)</w:t>
-      </w:r>
-      <w:r>
-        <w:t>.</w:t>
+        <w:t>nhiên nó cũng rất dễ gây ra lỗi. Bạn sẽ rất dễ quên rằng bạn đang ở trong thư mục nào hay vô tình sửa hoặc sao chép nhầm file mà bạn không muốn.</w:t>
+      </w:r>
+    </w:p>
+    <w:p>
+      <w:r>
+        <w:t>Để giải quyết vấn đề này, từ lâu các lập trình viên đã phát triển các phiên bản VCS cục bộ có chứa một database đơn giản lưu trữ tất cả các sự thay đổi của các files dưới sự kiểm soát thay đổi (xem Hình 1-1).</w:t>
       </w:r>
     </w:p>
     <w:p>
@@ -3886,6 +4042,7 @@
         <w:pStyle w:val="Heading2"/>
       </w:pPr>
       <w:r>
+        <w:lastRenderedPageBreak/>
         <w:t>Hệ Thống Quản Lý Phiên Bản Tập Trung</w:t>
       </w:r>
       <w:r>
@@ -3960,7 +4117,11 @@
     </w:p>
     <w:p>
       <w:r>
-        <w:t>Mô hình này cung cấp rất nhiều lợi thế, đặc biết so với việc quản lý cục bộ. Ví dụ, tất cả người dùng đều biết một phần nào đó những việc mà những người khác trong dự án đang làm. Người quản lý có quyền quản lý ai có thể làm gì theo ý muốn; và việc này dễ dàng hơn nhiều so với việc phải quản lý ở từng cơ sở dử liệu ở từng máy riêng biệt.</w:t>
+        <w:t xml:space="preserve">Mô hình này cung cấp rất nhiều lợi thế, đặc biết so với việc quản lý cục bộ. Ví dụ, tất cả người dùng đều biết một phần nào đó những việc mà những người khác trong dự án đang làm. Người quản lý có quyền quản lý ai có thể làm gì theo ý </w:t>
+      </w:r>
+      <w:r>
+        <w:lastRenderedPageBreak/>
+        <w:t>muốn; và việc này dễ dàng hơn nhiều so với việc phải quản lý ở từng cơ sở dử liệu ở từng máy riêng biệt.</w:t>
       </w:r>
     </w:p>
     <w:p>
@@ -3990,6 +4151,7 @@
           <w:noProof/>
           <w:szCs w:val="28"/>
         </w:rPr>
+        <w:lastRenderedPageBreak/>
         <w:drawing>
           <wp:inline distT="0" distB="0" distL="0" distR="0" wp14:anchorId="25FD2C68" wp14:editId="7C9D53F1">
             <wp:extent cx="4762500" cy="5362575"/>
@@ -4065,6 +4227,7 @@
         <w:pStyle w:val="Heading2"/>
       </w:pPr>
       <w:r>
+        <w:lastRenderedPageBreak/>
         <w:t>Tóm lại</w:t>
       </w:r>
       <w:r>
@@ -4134,6 +4297,7 @@
         <w:rPr>
           <w:lang w:val="en"/>
         </w:rPr>
+        <w:lastRenderedPageBreak/>
         <w:t>Ảnh chụp, không phải sự khác biệt</w:t>
       </w:r>
       <w:r>
@@ -4254,6 +4418,7 @@
           <w:noProof/>
           <w:sz w:val="24"/>
         </w:rPr>
+        <w:lastRenderedPageBreak/>
         <w:drawing>
           <wp:inline distT="0" distB="0" distL="0" distR="0" wp14:anchorId="1652CAEB" wp14:editId="013F4762">
             <wp:extent cx="4762500" cy="2114550"/>
@@ -4370,7 +4535,14 @@
         <w:rPr>
           <w:lang w:val="en"/>
         </w:rPr>
-        <w:t>Ví dụ, khi bạn muốn xem lịch sử của dự án, Git không cần phải lấy thông tin đó từ một máy chủ khác để hiển thị, mà đơn giản nó được đọc trực tiếp từ chính cơ sở dữ liệu cục bộ của bạn. Điều này có nghĩa là bạn có thể xem được lịch sử thay đổi của dự án gần như ngay lập tức. Nếu như bạn muốn so sánh sự thay đổi giữa phiên bản hiện tại của một tập tin với phiên bản của một tháng trước, Git có thể tìm kiếm tập tin cũ đó trên máy cục bộ rồi sau đó so sánh sự khác biệt cho bạn. Thay vì việc phải truy vấn từ xa hoặc "kéo về" (pull) phiên bản cũ của tập tin đó từ máy chủ trung tâm rồi mới thực hiện so sánh cục bộ.</w:t>
+        <w:t xml:space="preserve">Ví dụ, khi bạn muốn xem lịch sử của dự án, Git không cần phải lấy thông tin đó từ một máy chủ khác để hiển thị, mà đơn giản nó được đọc trực tiếp từ chính cơ sở dữ liệu cục bộ của bạn. Điều này có nghĩa là bạn có thể xem được lịch sử thay đổi của dự án gần như ngay lập tức. Nếu như bạn muốn so sánh sự thay đổi giữa phiên bản hiện tại của một tập tin với phiên bản của một tháng trước, Git có thể tìm kiếm tập tin cũ đó trên máy cục bộ rồi sau đó so sánh sự khác biệt cho bạn. Thay vì </w:t>
+      </w:r>
+      <w:r>
+        <w:rPr>
+          <w:lang w:val="en"/>
+        </w:rPr>
+        <w:lastRenderedPageBreak/>
+        <w:t>việc phải truy vấn từ xa hoặc "kéo về" (pull) phiên bản cũ của tập tin đó từ máy chủ trung tâm rồi mới thực hiện so sánh cục bộ.</w:t>
       </w:r>
     </w:p>
     <w:p>
@@ -4457,6 +4629,7 @@
         <w:rPr>
           <w:lang w:val="en"/>
         </w:rPr>
+        <w:lastRenderedPageBreak/>
         <w:t>Bạn sẽ thấy các mã băm được sử dụng ở mọi nơi trong Git. Thực tế, Git không sử dụng tên của các tập để lưu trữ mà bằng các mã băm từ nội dung của tập tin vào một cơ sở dữ liệu có thể truy vấn được.</w:t>
       </w:r>
     </w:p>
@@ -4584,6 +4757,7 @@
           <w:noProof/>
           <w:sz w:val="24"/>
         </w:rPr>
+        <w:lastRenderedPageBreak/>
         <w:drawing>
           <wp:inline distT="0" distB="0" distL="0" distR="0" wp14:anchorId="5B3CE8F9" wp14:editId="4AC27A3D">
             <wp:extent cx="4762500" cy="4381500"/>
@@ -4709,6 +4883,7 @@
         <w:rPr>
           <w:lang w:val="en"/>
         </w:rPr>
+        <w:lastRenderedPageBreak/>
         <w:t>1.</w:t>
       </w:r>
       <w:r>
@@ -4801,6 +4976,7 @@
         <w:rPr>
           <w:color w:val="000000" w:themeColor="text1"/>
         </w:rPr>
+        <w:lastRenderedPageBreak/>
         <w:t>Chương 3 : Tìm hiểu và phân tích bài toán quản lý thu chi.</w:t>
       </w:r>
     </w:p>
@@ -4824,24 +5000,21 @@
     </w:p>
     <w:p>
       <w:r>
-        <w:t>Sau đây là một số ứng dụng quản lý tài chính cá nhân miễn phí cho di động mà nhóm đã tìm hiểu</w:t>
+        <w:t>Sau đây là một số ứng dụng quản lý tài chính cá nhân miễn phí cho di động mà nhóm đã tìm hiểu.</w:t>
+      </w:r>
+    </w:p>
+    <w:p>
+      <w:pPr>
+        <w:pStyle w:val="Heading2"/>
+      </w:pPr>
+      <w:r>
+        <w:t>Money Lover – Ứng dụng quản lý tài chính thuần Việt</w:t>
       </w:r>
       <w:r>
         <w:t>.</w:t>
       </w:r>
     </w:p>
     <w:p>
-      <w:pPr>
-        <w:pStyle w:val="Heading2"/>
-      </w:pPr>
-      <w:r>
-        <w:t>Money Lover – Ứng dụng quản lý tài chính thuần Việt</w:t>
-      </w:r>
-      <w:r>
-        <w:t>.</w:t>
-      </w:r>
-    </w:p>
-    <w:p>
       <w:r>
         <w:t>Đây là ứng dụng quản lý tài chính cá nhân được hàng triệu người dùng trên toàn thế giới yêu thích do đội ngũ lập trình người Việt tại ZooStudio thiết kế. Hiện tại, Money Lover đã có phiên bản dành cho nhiều quốc gia khác nhau với 34 ngôn ngữ. Money Lover từng đạt giải nhất cuộc thi Nhân tài đất Việt 2014 cho Ứng dụng di động xuất sắc nhất.</w:t>
       </w:r>
@@ -4852,6 +5025,7 @@
         <w:rPr>
           <w:noProof/>
         </w:rPr>
+        <w:lastRenderedPageBreak/>
         <w:drawing>
           <wp:anchor distT="0" distB="0" distL="114300" distR="114300" simplePos="0" relativeHeight="251675648" behindDoc="0" locked="0" layoutInCell="1" allowOverlap="1" wp14:anchorId="411EC699" wp14:editId="54B5BC8A">
             <wp:simplePos x="0" y="0"/>
@@ -4924,6 +5098,7 @@
         <w:rPr>
           <w:noProof/>
         </w:rPr>
+        <w:lastRenderedPageBreak/>
         <w:drawing>
           <wp:inline distT="0" distB="0" distL="0" distR="0" wp14:anchorId="5B0ED59E" wp14:editId="63260648">
             <wp:extent cx="2457450" cy="3973195"/>
@@ -5011,28 +5186,28 @@
         <w:pStyle w:val="Heading2"/>
       </w:pPr>
       <w:r>
+        <w:t>Ứng dụng Sổ Thu Chi MISA</w:t>
+      </w:r>
+      <w:r>
+        <w:t>.</w:t>
+      </w:r>
+    </w:p>
+    <w:p>
+      <w:r>
+        <w:t>Sổ Thu Chi giúp người dùng ghi chép lại các khoản thu chi hằng ngày của cá nhân hoặc liên quan đến gia đình, ngoài ra ứng dụng này còn cung cấp việc ghi chép chi tiêu liên quan tới 1 sự kiện nào đó như đi du lịch hay đám cưới.</w:t>
+      </w:r>
+    </w:p>
+    <w:p>
+      <w:r>
+        <w:t>Sổ thu chi MISA được chia là 4 phần chính bao gồm Ghi chép, Tài Khoản, Báo cáo và Thiết lập rất trực quan. Ứng dụng cũng tích hợp sẵn bảng tính (calculator) để người dùng tiện sử dụng ngay trong ứng dụng mà không cần thoát ra ngoài.</w:t>
+      </w:r>
+    </w:p>
+    <w:p>
+      <w:r>
+        <w:rPr>
+          <w:noProof/>
+        </w:rPr>
         <w:lastRenderedPageBreak/>
-        <w:t>Ứng dụng Sổ Thu Chi MISA</w:t>
-      </w:r>
-      <w:r>
-        <w:t>.</w:t>
-      </w:r>
-    </w:p>
-    <w:p>
-      <w:r>
-        <w:t>Sổ Thu Chi giúp người dùng ghi chép lại các khoản thu chi hằng ngày của cá nhân hoặc liên quan đến gia đình, ngoài ra ứng dụng này còn cung cấp việc ghi chép chi tiêu liên quan tới 1 sự kiện nào đó như đi du lịch hay đám cưới.</w:t>
-      </w:r>
-    </w:p>
-    <w:p>
-      <w:r>
-        <w:t>Sổ thu chi MISA được chia là 4 phần chính bao gồm Ghi chép, Tài Khoản, Báo cáo và Thiết lập rất trực quan. Ứng dụng cũng tích hợp sẵn bảng tính (calculator) để người dùng tiện sử dụng ngay trong ứng dụng mà không cần thoát ra ngoài.</w:t>
-      </w:r>
-    </w:p>
-    <w:p>
-      <w:r>
-        <w:rPr>
-          <w:noProof/>
-        </w:rPr>
         <w:drawing>
           <wp:inline distT="0" distB="0" distL="0" distR="0" wp14:anchorId="00EC6C49" wp14:editId="0902EE9C">
             <wp:extent cx="2238375" cy="3637906"/>
@@ -5142,6 +5317,7 @@
         <w:rPr>
           <w:noProof/>
         </w:rPr>
+        <w:lastRenderedPageBreak/>
         <w:drawing>
           <wp:inline distT="0" distB="0" distL="0" distR="0" wp14:anchorId="45FF5EC6" wp14:editId="70E3AB8B">
             <wp:extent cx="2280684" cy="3790950"/>
@@ -5230,6 +5406,7 @@
         <w:rPr>
           <w:noProof/>
         </w:rPr>
+        <w:lastRenderedPageBreak/>
         <w:drawing>
           <wp:inline distT="0" distB="0" distL="0" distR="0" wp14:anchorId="5A42273B" wp14:editId="36E7E21E">
             <wp:extent cx="2274100" cy="3640455"/>
@@ -5323,6 +5500,1290 @@
       </w:r>
     </w:p>
     <w:p/>
+    <w:p>
+      <w:pPr>
+        <w:pStyle w:val="Heading2"/>
+      </w:pPr>
+      <w:r>
+        <w:lastRenderedPageBreak/>
+        <w:t>Phân tích bài toán thu chi.</w:t>
+      </w:r>
+    </w:p>
+    <w:p>
+      <w:pPr>
+        <w:pStyle w:val="Heading2"/>
+      </w:pPr>
+      <w:r>
+        <w:t>Mục đích, mục tiêu nghiên cứu</w:t>
+      </w:r>
+      <w:r>
+        <w:t>.</w:t>
+      </w:r>
+    </w:p>
+    <w:p>
+      <w:r>
+        <w:t>- Mục đích:</w:t>
+      </w:r>
+    </w:p>
+    <w:p>
+      <w:r>
+        <w:t>Ứng dụng giúp người dùng quản lý chi tiêu của cá nhân, từ đó người dùng tự đưa ra các biện pháp cân đối cho hợp lý.</w:t>
+      </w:r>
+    </w:p>
+    <w:p>
+      <w:r>
+        <w:t>- Mục tiêu:</w:t>
+      </w:r>
+    </w:p>
+    <w:p>
+      <w:r>
+        <w:t>Thiết kế, chế tạo ứng dụng chạy trên nền Android với các tính năng quản lí chi tiêu,có giao diện thân thiện,dễ sử dụng.</w:t>
+      </w:r>
+    </w:p>
+    <w:p>
+      <w:r>
+        <w:t>Ứng dụng được thương mại hóa,có thể được bán với giá hợp lý đến người dùng qua hình thức nhắn tin qua tổng đài hoặc giao dịch qua thẻ tín dụng.</w:t>
+      </w:r>
+    </w:p>
+    <w:p>
+      <w:pPr>
+        <w:pStyle w:val="Heading2"/>
+      </w:pPr>
+      <w:r>
+        <w:t>Kế hoạch,thời gian dự kiến</w:t>
+      </w:r>
+      <w:r>
+        <w:t>.</w:t>
+      </w:r>
+    </w:p>
+    <w:p>
+      <w:r>
+        <w:t>-Ứng dụng dự k</w:t>
+      </w:r>
+      <w:r>
+        <w:t>iến hoàn thành trong thời gian 1</w:t>
+      </w:r>
+      <w:r>
+        <w:t xml:space="preserve"> tháng, cùng với nhóm làm vi</w:t>
+      </w:r>
+      <w:r>
+        <w:t>ệc gồm 2</w:t>
+      </w:r>
+      <w:r>
+        <w:t xml:space="preserve"> thành viên.</w:t>
+      </w:r>
+    </w:p>
+    <w:p>
+      <w:pPr>
+        <w:pStyle w:val="Heading2"/>
+      </w:pPr>
+      <w:r>
+        <w:t>Nhiệm vụ nghiên cứu đề tài</w:t>
+      </w:r>
+      <w:r>
+        <w:t>.</w:t>
+      </w:r>
+    </w:p>
+    <w:p>
+      <w:pPr>
+        <w:ind w:left="360"/>
+        <w:rPr>
+          <w:szCs w:val="28"/>
+        </w:rPr>
+      </w:pPr>
+      <w:r>
+        <w:rPr>
+          <w:szCs w:val="28"/>
+        </w:rPr>
+        <w:t>Quan sát,thu thập các thông tin về các phần mềm có tính năng tương tự để đánh giá ưu nhược điểm,từ đó rút ra các bài học kinh nghiệm để thiết kế phần mềm hoàn chỉnh hơn.</w:t>
+      </w:r>
+    </w:p>
+    <w:p>
+      <w:pPr>
+        <w:pStyle w:val="Heading2"/>
+      </w:pPr>
+      <w:r>
+        <w:t>Các phương pháp nghiên cứu</w:t>
+      </w:r>
+      <w:r>
+        <w:t>.</w:t>
+      </w:r>
+    </w:p>
+    <w:p>
+      <w:r>
+        <w:t>Phương pháp lấy ý kiến.</w:t>
+      </w:r>
+    </w:p>
+    <w:p>
+      <w:r>
+        <w:t>Phương pháp nghiên cứu các ứng dụng hiện có</w:t>
+      </w:r>
+    </w:p>
+    <w:p>
+      <w:r>
+        <w:t>Phương pháp quan sát.</w:t>
+      </w:r>
+    </w:p>
+    <w:p>
+      <w:r>
+        <w:t>Phương pháp đàm thoại</w:t>
+      </w:r>
+      <w:r>
+        <w:t>.</w:t>
+      </w:r>
+    </w:p>
+    <w:p>
+      <w:pPr>
+        <w:pStyle w:val="Heading2"/>
+      </w:pPr>
+      <w:r>
+        <w:t>Nội dung đề tài</w:t>
+      </w:r>
+      <w:r>
+        <w:t>.</w:t>
+      </w:r>
+    </w:p>
+    <w:p>
+      <w:pPr>
+        <w:ind w:left="360"/>
+        <w:rPr>
+          <w:szCs w:val="28"/>
+        </w:rPr>
+      </w:pPr>
+      <w:r>
+        <w:rPr>
+          <w:szCs w:val="28"/>
+        </w:rPr>
+        <w:t>Ứng dụng được viết bằng ngôn ngữ java, môi trường phát triển eclipse.</w:t>
+      </w:r>
+    </w:p>
+    <w:p>
+      <w:pPr>
+        <w:pStyle w:val="Heading2"/>
+      </w:pPr>
+      <w:r>
+        <w:lastRenderedPageBreak/>
+        <w:t>Giao diện phần mềm</w:t>
+      </w:r>
+      <w:r>
+        <w:t>.</w:t>
+      </w:r>
+    </w:p>
+    <w:p>
+      <w:pPr>
+        <w:ind w:left="720"/>
+        <w:rPr>
+          <w:szCs w:val="28"/>
+        </w:rPr>
+      </w:pPr>
+      <w:r>
+        <w:rPr>
+          <w:szCs w:val="28"/>
+        </w:rPr>
+        <w:t>Giao diện chương trình được thiết kế bằng nhiều loại ngôn ngữ như tiếng việt, tiếng anh..  đơn giản, dễ sử dụng và dựa trên tiêu chí hỗ trợ tốt nhất cho người dùng.</w:t>
+      </w:r>
+    </w:p>
+    <w:p>
+      <w:pPr>
+        <w:ind w:left="720"/>
+        <w:rPr>
+          <w:szCs w:val="28"/>
+        </w:rPr>
+      </w:pPr>
+      <w:r>
+        <w:rPr>
+          <w:szCs w:val="28"/>
+        </w:rPr>
+        <w:t>Thanh trạng thái hiển thị tổng khoản thu,chi trực quan.</w:t>
+      </w:r>
+    </w:p>
+    <w:p>
+      <w:pPr>
+        <w:pStyle w:val="Heading2"/>
+      </w:pPr>
+      <w:r>
+        <w:t>Các tính năng của phần mềm</w:t>
+      </w:r>
+      <w:r>
+        <w:t>.</w:t>
+      </w:r>
+    </w:p>
+    <w:p>
+      <w:pPr>
+        <w:ind w:left="360"/>
+        <w:rPr>
+          <w:szCs w:val="28"/>
+        </w:rPr>
+      </w:pPr>
+      <w:r>
+        <w:rPr>
+          <w:szCs w:val="28"/>
+        </w:rPr>
+        <w:t>Màn hình chính bao gồm 4 tùy chọn cho người sử dụng:</w:t>
+      </w:r>
+    </w:p>
+    <w:p>
+      <w:pPr>
+        <w:ind w:left="360"/>
+        <w:rPr>
+          <w:szCs w:val="28"/>
+        </w:rPr>
+      </w:pPr>
+      <w:r>
+        <w:rPr>
+          <w:szCs w:val="28"/>
+        </w:rPr>
+        <w:t>-Thêm giao dịch mới: Đây là tùy chọn giúp người sử dụng thêm 1 hoạt động chi tiêu, có 4 loại chi tiêu là thu nhập, chi tiêu,khoản vay (cho vay) và công cụ.</w:t>
+      </w:r>
+    </w:p>
+    <w:p>
+      <w:pPr>
+        <w:ind w:left="360"/>
+        <w:rPr>
+          <w:szCs w:val="28"/>
+        </w:rPr>
+      </w:pPr>
+      <w:r>
+        <w:rPr>
+          <w:szCs w:val="28"/>
+        </w:rPr>
+        <w:t>Khi người dùng chọn 1 trong 4 loại chi tiêu trên,ứng dụng sẽ đưa ra tiếp các yêu cầu nhập vào như sau:</w:t>
+      </w:r>
+    </w:p>
+    <w:p>
+      <w:pPr>
+        <w:ind w:left="360"/>
+        <w:rPr>
+          <w:szCs w:val="28"/>
+        </w:rPr>
+      </w:pPr>
+      <w:r>
+        <w:rPr>
+          <w:szCs w:val="28"/>
+        </w:rPr>
+        <w:tab/>
+        <w:t xml:space="preserve">Thu nhập: </w:t>
+      </w:r>
+    </w:p>
+    <w:p>
+      <w:pPr>
+        <w:ind w:left="360"/>
+        <w:rPr>
+          <w:szCs w:val="28"/>
+        </w:rPr>
+      </w:pPr>
+      <w:r>
+        <w:rPr>
+          <w:szCs w:val="28"/>
+        </w:rPr>
+        <w:t>Nhập số tiền thu nhập được trong ngày và phân loại thu nhập như sau:</w:t>
+      </w:r>
+    </w:p>
+    <w:tbl>
+      <w:tblPr>
+        <w:tblStyle w:val="TableGrid"/>
+        <w:tblW w:w="0" w:type="auto"/>
+        <w:tblInd w:w="720" w:type="dxa"/>
+        <w:tblLook w:val="04A0" w:firstRow="1" w:lastRow="0" w:firstColumn="1" w:lastColumn="0" w:noHBand="0" w:noVBand="1"/>
+      </w:tblPr>
+      <w:tblGrid>
+        <w:gridCol w:w="1458"/>
+        <w:gridCol w:w="7380"/>
+      </w:tblGrid>
+      <w:tr>
+        <w:tc>
+          <w:tcPr>
+            <w:tcW w:w="1458" w:type="dxa"/>
+            <w:tcBorders>
+              <w:top w:val="single" w:sz="4" w:space="0" w:color="auto"/>
+              <w:left w:val="single" w:sz="4" w:space="0" w:color="auto"/>
+              <w:bottom w:val="single" w:sz="4" w:space="0" w:color="auto"/>
+              <w:right w:val="single" w:sz="4" w:space="0" w:color="auto"/>
+            </w:tcBorders>
+            <w:hideMark/>
+          </w:tcPr>
+          <w:p>
+            <w:pPr>
+              <w:rPr>
+                <w:szCs w:val="28"/>
+              </w:rPr>
+            </w:pPr>
+            <w:r>
+              <w:rPr>
+                <w:szCs w:val="28"/>
+              </w:rPr>
+              <w:t>Khoản thu</w:t>
+            </w:r>
+          </w:p>
+        </w:tc>
+        <w:tc>
+          <w:tcPr>
+            <w:tcW w:w="7380" w:type="dxa"/>
+            <w:tcBorders>
+              <w:top w:val="single" w:sz="4" w:space="0" w:color="auto"/>
+              <w:left w:val="single" w:sz="4" w:space="0" w:color="auto"/>
+              <w:bottom w:val="single" w:sz="4" w:space="0" w:color="auto"/>
+              <w:right w:val="single" w:sz="4" w:space="0" w:color="auto"/>
+            </w:tcBorders>
+            <w:hideMark/>
+          </w:tcPr>
+          <w:p>
+            <w:pPr>
+              <w:rPr>
+                <w:szCs w:val="28"/>
+              </w:rPr>
+            </w:pPr>
+            <w:r>
+              <w:rPr>
+                <w:szCs w:val="28"/>
+              </w:rPr>
+              <w:t>Điền vào số tiền thu được</w:t>
+            </w:r>
+          </w:p>
+        </w:tc>
+      </w:tr>
+      <w:tr>
+        <w:tc>
+          <w:tcPr>
+            <w:tcW w:w="1458" w:type="dxa"/>
+            <w:tcBorders>
+              <w:top w:val="single" w:sz="4" w:space="0" w:color="auto"/>
+              <w:left w:val="single" w:sz="4" w:space="0" w:color="auto"/>
+              <w:bottom w:val="single" w:sz="4" w:space="0" w:color="auto"/>
+              <w:right w:val="single" w:sz="4" w:space="0" w:color="auto"/>
+            </w:tcBorders>
+            <w:hideMark/>
+          </w:tcPr>
+          <w:p>
+            <w:pPr>
+              <w:rPr>
+                <w:szCs w:val="28"/>
+              </w:rPr>
+            </w:pPr>
+            <w:r>
+              <w:rPr>
+                <w:szCs w:val="28"/>
+              </w:rPr>
+              <w:t>Ngày</w:t>
+            </w:r>
+          </w:p>
+        </w:tc>
+        <w:tc>
+          <w:tcPr>
+            <w:tcW w:w="7380" w:type="dxa"/>
+            <w:tcBorders>
+              <w:top w:val="single" w:sz="4" w:space="0" w:color="auto"/>
+              <w:left w:val="single" w:sz="4" w:space="0" w:color="auto"/>
+              <w:bottom w:val="single" w:sz="4" w:space="0" w:color="auto"/>
+              <w:right w:val="single" w:sz="4" w:space="0" w:color="auto"/>
+            </w:tcBorders>
+            <w:hideMark/>
+          </w:tcPr>
+          <w:p>
+            <w:pPr>
+              <w:rPr>
+                <w:szCs w:val="28"/>
+              </w:rPr>
+            </w:pPr>
+            <w:r>
+              <w:rPr>
+                <w:szCs w:val="28"/>
+              </w:rPr>
+              <w:t>Chọn ngày thu nhập từ lịch(mặc định là trong ngày)</w:t>
+            </w:r>
+          </w:p>
+        </w:tc>
+      </w:tr>
+      <w:tr>
+        <w:tc>
+          <w:tcPr>
+            <w:tcW w:w="1458" w:type="dxa"/>
+            <w:tcBorders>
+              <w:top w:val="single" w:sz="4" w:space="0" w:color="auto"/>
+              <w:left w:val="single" w:sz="4" w:space="0" w:color="auto"/>
+              <w:bottom w:val="single" w:sz="4" w:space="0" w:color="auto"/>
+              <w:right w:val="single" w:sz="4" w:space="0" w:color="auto"/>
+            </w:tcBorders>
+            <w:hideMark/>
+          </w:tcPr>
+          <w:p>
+            <w:pPr>
+              <w:rPr>
+                <w:szCs w:val="28"/>
+              </w:rPr>
+            </w:pPr>
+            <w:r>
+              <w:rPr>
+                <w:szCs w:val="28"/>
+              </w:rPr>
+              <w:t>Chú thích</w:t>
+            </w:r>
+          </w:p>
+        </w:tc>
+        <w:tc>
+          <w:tcPr>
+            <w:tcW w:w="7380" w:type="dxa"/>
+            <w:tcBorders>
+              <w:top w:val="single" w:sz="4" w:space="0" w:color="auto"/>
+              <w:left w:val="single" w:sz="4" w:space="0" w:color="auto"/>
+              <w:bottom w:val="single" w:sz="4" w:space="0" w:color="auto"/>
+              <w:right w:val="single" w:sz="4" w:space="0" w:color="auto"/>
+            </w:tcBorders>
+            <w:hideMark/>
+          </w:tcPr>
+          <w:p>
+            <w:pPr>
+              <w:rPr>
+                <w:szCs w:val="28"/>
+              </w:rPr>
+            </w:pPr>
+            <w:r>
+              <w:rPr>
+                <w:szCs w:val="28"/>
+              </w:rPr>
+              <w:t>Ghi chú thích về khoản thu</w:t>
+            </w:r>
+          </w:p>
+        </w:tc>
+      </w:tr>
+      <w:tr>
+        <w:tc>
+          <w:tcPr>
+            <w:tcW w:w="1458" w:type="dxa"/>
+            <w:tcBorders>
+              <w:top w:val="single" w:sz="4" w:space="0" w:color="auto"/>
+              <w:left w:val="single" w:sz="4" w:space="0" w:color="auto"/>
+              <w:bottom w:val="single" w:sz="4" w:space="0" w:color="auto"/>
+              <w:right w:val="single" w:sz="4" w:space="0" w:color="auto"/>
+            </w:tcBorders>
+            <w:hideMark/>
+          </w:tcPr>
+          <w:p>
+            <w:pPr>
+              <w:rPr>
+                <w:szCs w:val="28"/>
+              </w:rPr>
+            </w:pPr>
+            <w:r>
+              <w:rPr>
+                <w:szCs w:val="28"/>
+              </w:rPr>
+              <w:t>Phân loại</w:t>
+            </w:r>
+          </w:p>
+        </w:tc>
+        <w:tc>
+          <w:tcPr>
+            <w:tcW w:w="7380" w:type="dxa"/>
+            <w:tcBorders>
+              <w:top w:val="single" w:sz="4" w:space="0" w:color="auto"/>
+              <w:left w:val="single" w:sz="4" w:space="0" w:color="auto"/>
+              <w:bottom w:val="single" w:sz="4" w:space="0" w:color="auto"/>
+              <w:right w:val="single" w:sz="4" w:space="0" w:color="auto"/>
+            </w:tcBorders>
+            <w:hideMark/>
+          </w:tcPr>
+          <w:p>
+            <w:pPr>
+              <w:rPr>
+                <w:szCs w:val="28"/>
+              </w:rPr>
+            </w:pPr>
+            <w:r>
+              <w:rPr>
+                <w:szCs w:val="28"/>
+              </w:rPr>
+              <w:t>Gồm 3 loại: Lương,thưởng và thu khác</w:t>
+            </w:r>
+          </w:p>
+        </w:tc>
+      </w:tr>
+    </w:tbl>
+    <w:p>
+      <w:pPr>
+        <w:ind w:left="360"/>
+        <w:rPr>
+          <w:szCs w:val="28"/>
+        </w:rPr>
+      </w:pPr>
+    </w:p>
+    <w:p>
+      <w:pPr>
+        <w:ind w:left="360"/>
+        <w:rPr>
+          <w:szCs w:val="28"/>
+        </w:rPr>
+      </w:pPr>
+      <w:r>
+        <w:rPr>
+          <w:szCs w:val="28"/>
+        </w:rPr>
+        <w:tab/>
+        <w:t>Khoản vay hoặc cho vay:</w:t>
+      </w:r>
+    </w:p>
+    <w:p>
+      <w:pPr>
+        <w:ind w:left="360"/>
+        <w:rPr>
+          <w:szCs w:val="28"/>
+        </w:rPr>
+      </w:pPr>
+      <w:r>
+        <w:rPr>
+          <w:szCs w:val="28"/>
+        </w:rPr>
+        <w:t>Nếu người dùng nhập vào khoản vay,cho vay cần phải điền các thông tin</w:t>
+      </w:r>
+    </w:p>
+    <w:tbl>
+      <w:tblPr>
+        <w:tblStyle w:val="TableGrid"/>
+        <w:tblW w:w="0" w:type="auto"/>
+        <w:tblInd w:w="720" w:type="dxa"/>
+        <w:tblLook w:val="04A0" w:firstRow="1" w:lastRow="0" w:firstColumn="1" w:lastColumn="0" w:noHBand="0" w:noVBand="1"/>
+      </w:tblPr>
+      <w:tblGrid>
+        <w:gridCol w:w="2538"/>
+        <w:gridCol w:w="6318"/>
+      </w:tblGrid>
+      <w:tr>
+        <w:tc>
+          <w:tcPr>
+            <w:tcW w:w="2538" w:type="dxa"/>
+            <w:tcBorders>
+              <w:top w:val="single" w:sz="4" w:space="0" w:color="auto"/>
+              <w:left w:val="single" w:sz="4" w:space="0" w:color="auto"/>
+              <w:bottom w:val="single" w:sz="4" w:space="0" w:color="auto"/>
+              <w:right w:val="single" w:sz="4" w:space="0" w:color="auto"/>
+            </w:tcBorders>
+            <w:hideMark/>
+          </w:tcPr>
+          <w:p>
+            <w:pPr>
+              <w:rPr>
+                <w:szCs w:val="28"/>
+              </w:rPr>
+            </w:pPr>
+            <w:r>
+              <w:rPr>
+                <w:szCs w:val="28"/>
+              </w:rPr>
+              <w:lastRenderedPageBreak/>
+              <w:t>Khoản vay(cho vay)</w:t>
+            </w:r>
+          </w:p>
+        </w:tc>
+        <w:tc>
+          <w:tcPr>
+            <w:tcW w:w="6318" w:type="dxa"/>
+            <w:tcBorders>
+              <w:top w:val="single" w:sz="4" w:space="0" w:color="auto"/>
+              <w:left w:val="single" w:sz="4" w:space="0" w:color="auto"/>
+              <w:bottom w:val="single" w:sz="4" w:space="0" w:color="auto"/>
+              <w:right w:val="single" w:sz="4" w:space="0" w:color="auto"/>
+            </w:tcBorders>
+            <w:hideMark/>
+          </w:tcPr>
+          <w:p>
+            <w:pPr>
+              <w:rPr>
+                <w:szCs w:val="28"/>
+              </w:rPr>
+            </w:pPr>
+            <w:r>
+              <w:rPr>
+                <w:szCs w:val="28"/>
+              </w:rPr>
+              <w:t>Điền số tiền vay(chovay)</w:t>
+            </w:r>
+          </w:p>
+        </w:tc>
+      </w:tr>
+      <w:tr>
+        <w:tc>
+          <w:tcPr>
+            <w:tcW w:w="2538" w:type="dxa"/>
+            <w:tcBorders>
+              <w:top w:val="single" w:sz="4" w:space="0" w:color="auto"/>
+              <w:left w:val="single" w:sz="4" w:space="0" w:color="auto"/>
+              <w:bottom w:val="single" w:sz="4" w:space="0" w:color="auto"/>
+              <w:right w:val="single" w:sz="4" w:space="0" w:color="auto"/>
+            </w:tcBorders>
+            <w:hideMark/>
+          </w:tcPr>
+          <w:p>
+            <w:pPr>
+              <w:rPr>
+                <w:szCs w:val="28"/>
+              </w:rPr>
+            </w:pPr>
+            <w:r>
+              <w:rPr>
+                <w:szCs w:val="28"/>
+              </w:rPr>
+              <w:t>Người vay(cho vay)</w:t>
+            </w:r>
+          </w:p>
+        </w:tc>
+        <w:tc>
+          <w:tcPr>
+            <w:tcW w:w="6318" w:type="dxa"/>
+            <w:tcBorders>
+              <w:top w:val="single" w:sz="4" w:space="0" w:color="auto"/>
+              <w:left w:val="single" w:sz="4" w:space="0" w:color="auto"/>
+              <w:bottom w:val="single" w:sz="4" w:space="0" w:color="auto"/>
+              <w:right w:val="single" w:sz="4" w:space="0" w:color="auto"/>
+            </w:tcBorders>
+            <w:hideMark/>
+          </w:tcPr>
+          <w:p>
+            <w:pPr>
+              <w:rPr>
+                <w:szCs w:val="28"/>
+              </w:rPr>
+            </w:pPr>
+            <w:r>
+              <w:rPr>
+                <w:szCs w:val="28"/>
+              </w:rPr>
+              <w:t>Tên người vay(cho vay)</w:t>
+            </w:r>
+          </w:p>
+        </w:tc>
+      </w:tr>
+      <w:tr>
+        <w:tc>
+          <w:tcPr>
+            <w:tcW w:w="2538" w:type="dxa"/>
+            <w:tcBorders>
+              <w:top w:val="single" w:sz="4" w:space="0" w:color="auto"/>
+              <w:left w:val="single" w:sz="4" w:space="0" w:color="auto"/>
+              <w:bottom w:val="single" w:sz="4" w:space="0" w:color="auto"/>
+              <w:right w:val="single" w:sz="4" w:space="0" w:color="auto"/>
+            </w:tcBorders>
+            <w:hideMark/>
+          </w:tcPr>
+          <w:p>
+            <w:pPr>
+              <w:rPr>
+                <w:szCs w:val="28"/>
+              </w:rPr>
+            </w:pPr>
+            <w:r>
+              <w:rPr>
+                <w:szCs w:val="28"/>
+              </w:rPr>
+              <w:t>Chú thích</w:t>
+            </w:r>
+          </w:p>
+        </w:tc>
+        <w:tc>
+          <w:tcPr>
+            <w:tcW w:w="6318" w:type="dxa"/>
+            <w:tcBorders>
+              <w:top w:val="single" w:sz="4" w:space="0" w:color="auto"/>
+              <w:left w:val="single" w:sz="4" w:space="0" w:color="auto"/>
+              <w:bottom w:val="single" w:sz="4" w:space="0" w:color="auto"/>
+              <w:right w:val="single" w:sz="4" w:space="0" w:color="auto"/>
+            </w:tcBorders>
+            <w:hideMark/>
+          </w:tcPr>
+          <w:p>
+            <w:pPr>
+              <w:rPr>
+                <w:szCs w:val="28"/>
+              </w:rPr>
+            </w:pPr>
+            <w:r>
+              <w:rPr>
+                <w:szCs w:val="28"/>
+              </w:rPr>
+              <w:t>Ghi chú thích</w:t>
+            </w:r>
+          </w:p>
+        </w:tc>
+      </w:tr>
+      <w:tr>
+        <w:tc>
+          <w:tcPr>
+            <w:tcW w:w="2538" w:type="dxa"/>
+            <w:tcBorders>
+              <w:top w:val="single" w:sz="4" w:space="0" w:color="auto"/>
+              <w:left w:val="single" w:sz="4" w:space="0" w:color="auto"/>
+              <w:bottom w:val="single" w:sz="4" w:space="0" w:color="auto"/>
+              <w:right w:val="single" w:sz="4" w:space="0" w:color="auto"/>
+            </w:tcBorders>
+            <w:hideMark/>
+          </w:tcPr>
+          <w:p>
+            <w:pPr>
+              <w:rPr>
+                <w:szCs w:val="28"/>
+              </w:rPr>
+            </w:pPr>
+            <w:r>
+              <w:rPr>
+                <w:szCs w:val="28"/>
+              </w:rPr>
+              <w:t>Ngày vay</w:t>
+            </w:r>
+          </w:p>
+        </w:tc>
+        <w:tc>
+          <w:tcPr>
+            <w:tcW w:w="6318" w:type="dxa"/>
+            <w:tcBorders>
+              <w:top w:val="single" w:sz="4" w:space="0" w:color="auto"/>
+              <w:left w:val="single" w:sz="4" w:space="0" w:color="auto"/>
+              <w:bottom w:val="single" w:sz="4" w:space="0" w:color="auto"/>
+              <w:right w:val="single" w:sz="4" w:space="0" w:color="auto"/>
+            </w:tcBorders>
+            <w:hideMark/>
+          </w:tcPr>
+          <w:p>
+            <w:pPr>
+              <w:rPr>
+                <w:szCs w:val="28"/>
+              </w:rPr>
+            </w:pPr>
+            <w:r>
+              <w:rPr>
+                <w:szCs w:val="28"/>
+              </w:rPr>
+              <w:t>Lựa chọn từ lịch</w:t>
+            </w:r>
+          </w:p>
+        </w:tc>
+      </w:tr>
+      <w:tr>
+        <w:tc>
+          <w:tcPr>
+            <w:tcW w:w="2538" w:type="dxa"/>
+            <w:tcBorders>
+              <w:top w:val="single" w:sz="4" w:space="0" w:color="auto"/>
+              <w:left w:val="single" w:sz="4" w:space="0" w:color="auto"/>
+              <w:bottom w:val="single" w:sz="4" w:space="0" w:color="auto"/>
+              <w:right w:val="single" w:sz="4" w:space="0" w:color="auto"/>
+            </w:tcBorders>
+            <w:hideMark/>
+          </w:tcPr>
+          <w:p>
+            <w:pPr>
+              <w:rPr>
+                <w:szCs w:val="28"/>
+              </w:rPr>
+            </w:pPr>
+            <w:r>
+              <w:rPr>
+                <w:szCs w:val="28"/>
+              </w:rPr>
+              <w:t>Ngày trả</w:t>
+            </w:r>
+          </w:p>
+        </w:tc>
+        <w:tc>
+          <w:tcPr>
+            <w:tcW w:w="6318" w:type="dxa"/>
+            <w:tcBorders>
+              <w:top w:val="single" w:sz="4" w:space="0" w:color="auto"/>
+              <w:left w:val="single" w:sz="4" w:space="0" w:color="auto"/>
+              <w:bottom w:val="single" w:sz="4" w:space="0" w:color="auto"/>
+              <w:right w:val="single" w:sz="4" w:space="0" w:color="auto"/>
+            </w:tcBorders>
+            <w:hideMark/>
+          </w:tcPr>
+          <w:p>
+            <w:pPr>
+              <w:rPr>
+                <w:szCs w:val="28"/>
+              </w:rPr>
+            </w:pPr>
+            <w:r>
+              <w:rPr>
+                <w:szCs w:val="28"/>
+              </w:rPr>
+              <w:t>Lựa chọn từ lịch</w:t>
+            </w:r>
+          </w:p>
+        </w:tc>
+      </w:tr>
+    </w:tbl>
+    <w:p>
+      <w:pPr>
+        <w:ind w:left="360"/>
+        <w:rPr>
+          <w:szCs w:val="28"/>
+        </w:rPr>
+      </w:pPr>
+    </w:p>
+    <w:p>
+      <w:pPr>
+        <w:ind w:left="360"/>
+        <w:rPr>
+          <w:szCs w:val="28"/>
+        </w:rPr>
+      </w:pPr>
+      <w:r>
+        <w:rPr>
+          <w:szCs w:val="28"/>
+        </w:rPr>
+        <w:t>Khi các khoản vay hoặc cho vay đến ngày hạn trả, ứng dụng sẽ hiện thông báo cho người dùng biết.</w:t>
+      </w:r>
+    </w:p>
+    <w:p>
+      <w:pPr>
+        <w:ind w:left="360"/>
+        <w:rPr>
+          <w:szCs w:val="28"/>
+        </w:rPr>
+      </w:pPr>
+    </w:p>
+    <w:p>
+      <w:pPr>
+        <w:ind w:left="360"/>
+        <w:rPr>
+          <w:szCs w:val="28"/>
+        </w:rPr>
+      </w:pPr>
+      <w:r>
+        <w:rPr>
+          <w:szCs w:val="28"/>
+        </w:rPr>
+        <w:tab/>
+        <w:t>Chi tiêu:</w:t>
+      </w:r>
+    </w:p>
+    <w:tbl>
+      <w:tblPr>
+        <w:tblStyle w:val="TableGrid"/>
+        <w:tblW w:w="0" w:type="auto"/>
+        <w:tblInd w:w="720" w:type="dxa"/>
+        <w:tblLook w:val="04A0" w:firstRow="1" w:lastRow="0" w:firstColumn="1" w:lastColumn="0" w:noHBand="0" w:noVBand="1"/>
+      </w:tblPr>
+      <w:tblGrid>
+        <w:gridCol w:w="1458"/>
+        <w:gridCol w:w="7380"/>
+      </w:tblGrid>
+      <w:tr>
+        <w:tc>
+          <w:tcPr>
+            <w:tcW w:w="1458" w:type="dxa"/>
+            <w:tcBorders>
+              <w:top w:val="single" w:sz="4" w:space="0" w:color="auto"/>
+              <w:left w:val="single" w:sz="4" w:space="0" w:color="auto"/>
+              <w:bottom w:val="single" w:sz="4" w:space="0" w:color="auto"/>
+              <w:right w:val="single" w:sz="4" w:space="0" w:color="auto"/>
+            </w:tcBorders>
+            <w:hideMark/>
+          </w:tcPr>
+          <w:p>
+            <w:pPr>
+              <w:rPr>
+                <w:szCs w:val="28"/>
+              </w:rPr>
+            </w:pPr>
+            <w:r>
+              <w:rPr>
+                <w:szCs w:val="28"/>
+              </w:rPr>
+              <w:t>Khoản chi</w:t>
+            </w:r>
+          </w:p>
+        </w:tc>
+        <w:tc>
+          <w:tcPr>
+            <w:tcW w:w="7380" w:type="dxa"/>
+            <w:tcBorders>
+              <w:top w:val="single" w:sz="4" w:space="0" w:color="auto"/>
+              <w:left w:val="single" w:sz="4" w:space="0" w:color="auto"/>
+              <w:bottom w:val="single" w:sz="4" w:space="0" w:color="auto"/>
+              <w:right w:val="single" w:sz="4" w:space="0" w:color="auto"/>
+            </w:tcBorders>
+            <w:hideMark/>
+          </w:tcPr>
+          <w:p>
+            <w:pPr>
+              <w:rPr>
+                <w:szCs w:val="28"/>
+              </w:rPr>
+            </w:pPr>
+            <w:r>
+              <w:rPr>
+                <w:szCs w:val="28"/>
+              </w:rPr>
+              <w:t>Điền vào số tiền đã chi</w:t>
+            </w:r>
+          </w:p>
+        </w:tc>
+      </w:tr>
+      <w:tr>
+        <w:tc>
+          <w:tcPr>
+            <w:tcW w:w="1458" w:type="dxa"/>
+            <w:tcBorders>
+              <w:top w:val="single" w:sz="4" w:space="0" w:color="auto"/>
+              <w:left w:val="single" w:sz="4" w:space="0" w:color="auto"/>
+              <w:bottom w:val="single" w:sz="4" w:space="0" w:color="auto"/>
+              <w:right w:val="single" w:sz="4" w:space="0" w:color="auto"/>
+            </w:tcBorders>
+            <w:hideMark/>
+          </w:tcPr>
+          <w:p>
+            <w:pPr>
+              <w:rPr>
+                <w:szCs w:val="28"/>
+              </w:rPr>
+            </w:pPr>
+            <w:r>
+              <w:rPr>
+                <w:szCs w:val="28"/>
+              </w:rPr>
+              <w:t>Ngày</w:t>
+            </w:r>
+          </w:p>
+        </w:tc>
+        <w:tc>
+          <w:tcPr>
+            <w:tcW w:w="7380" w:type="dxa"/>
+            <w:tcBorders>
+              <w:top w:val="single" w:sz="4" w:space="0" w:color="auto"/>
+              <w:left w:val="single" w:sz="4" w:space="0" w:color="auto"/>
+              <w:bottom w:val="single" w:sz="4" w:space="0" w:color="auto"/>
+              <w:right w:val="single" w:sz="4" w:space="0" w:color="auto"/>
+            </w:tcBorders>
+            <w:hideMark/>
+          </w:tcPr>
+          <w:p>
+            <w:pPr>
+              <w:rPr>
+                <w:szCs w:val="28"/>
+              </w:rPr>
+            </w:pPr>
+            <w:r>
+              <w:rPr>
+                <w:szCs w:val="28"/>
+              </w:rPr>
+              <w:t>Chọn ngày thu nhập từ lịch(mặc định là trong ngày)</w:t>
+            </w:r>
+          </w:p>
+        </w:tc>
+      </w:tr>
+      <w:tr>
+        <w:tc>
+          <w:tcPr>
+            <w:tcW w:w="1458" w:type="dxa"/>
+            <w:tcBorders>
+              <w:top w:val="single" w:sz="4" w:space="0" w:color="auto"/>
+              <w:left w:val="single" w:sz="4" w:space="0" w:color="auto"/>
+              <w:bottom w:val="single" w:sz="4" w:space="0" w:color="auto"/>
+              <w:right w:val="single" w:sz="4" w:space="0" w:color="auto"/>
+            </w:tcBorders>
+            <w:hideMark/>
+          </w:tcPr>
+          <w:p>
+            <w:pPr>
+              <w:rPr>
+                <w:szCs w:val="28"/>
+              </w:rPr>
+            </w:pPr>
+            <w:r>
+              <w:rPr>
+                <w:szCs w:val="28"/>
+              </w:rPr>
+              <w:t>Chú thích</w:t>
+            </w:r>
+          </w:p>
+        </w:tc>
+        <w:tc>
+          <w:tcPr>
+            <w:tcW w:w="7380" w:type="dxa"/>
+            <w:tcBorders>
+              <w:top w:val="single" w:sz="4" w:space="0" w:color="auto"/>
+              <w:left w:val="single" w:sz="4" w:space="0" w:color="auto"/>
+              <w:bottom w:val="single" w:sz="4" w:space="0" w:color="auto"/>
+              <w:right w:val="single" w:sz="4" w:space="0" w:color="auto"/>
+            </w:tcBorders>
+            <w:hideMark/>
+          </w:tcPr>
+          <w:p>
+            <w:pPr>
+              <w:rPr>
+                <w:szCs w:val="28"/>
+              </w:rPr>
+            </w:pPr>
+            <w:r>
+              <w:rPr>
+                <w:szCs w:val="28"/>
+              </w:rPr>
+              <w:t>Ghi chú thích về khoản chi</w:t>
+            </w:r>
+          </w:p>
+        </w:tc>
+      </w:tr>
+      <w:tr>
+        <w:tc>
+          <w:tcPr>
+            <w:tcW w:w="1458" w:type="dxa"/>
+            <w:tcBorders>
+              <w:top w:val="single" w:sz="4" w:space="0" w:color="auto"/>
+              <w:left w:val="single" w:sz="4" w:space="0" w:color="auto"/>
+              <w:bottom w:val="single" w:sz="4" w:space="0" w:color="auto"/>
+              <w:right w:val="single" w:sz="4" w:space="0" w:color="auto"/>
+            </w:tcBorders>
+            <w:hideMark/>
+          </w:tcPr>
+          <w:p>
+            <w:pPr>
+              <w:rPr>
+                <w:szCs w:val="28"/>
+              </w:rPr>
+            </w:pPr>
+            <w:r>
+              <w:rPr>
+                <w:szCs w:val="28"/>
+              </w:rPr>
+              <w:t>Phân loại</w:t>
+            </w:r>
+          </w:p>
+        </w:tc>
+        <w:tc>
+          <w:tcPr>
+            <w:tcW w:w="7380" w:type="dxa"/>
+            <w:tcBorders>
+              <w:top w:val="single" w:sz="4" w:space="0" w:color="auto"/>
+              <w:left w:val="single" w:sz="4" w:space="0" w:color="auto"/>
+              <w:bottom w:val="single" w:sz="4" w:space="0" w:color="auto"/>
+              <w:right w:val="single" w:sz="4" w:space="0" w:color="auto"/>
+            </w:tcBorders>
+            <w:hideMark/>
+          </w:tcPr>
+          <w:p>
+            <w:pPr>
+              <w:rPr>
+                <w:szCs w:val="28"/>
+              </w:rPr>
+            </w:pPr>
+            <w:r>
+              <w:rPr>
+                <w:szCs w:val="28"/>
+              </w:rPr>
+              <w:t>Gồm nhiều loại như: giải trí,mua sắm,ăn uống.. và khác</w:t>
+            </w:r>
+          </w:p>
+        </w:tc>
+      </w:tr>
+    </w:tbl>
+    <w:p>
+      <w:pPr>
+        <w:ind w:left="360"/>
+        <w:rPr>
+          <w:szCs w:val="28"/>
+        </w:rPr>
+      </w:pPr>
+    </w:p>
+    <w:p>
+      <w:pPr>
+        <w:ind w:left="360"/>
+        <w:rPr>
+          <w:szCs w:val="28"/>
+        </w:rPr>
+      </w:pPr>
+      <w:r>
+        <w:rPr>
+          <w:szCs w:val="28"/>
+        </w:rPr>
+        <w:t>-Lịch sử:</w:t>
+      </w:r>
+    </w:p>
+    <w:p>
+      <w:pPr>
+        <w:ind w:left="360"/>
+        <w:rPr>
+          <w:szCs w:val="28"/>
+        </w:rPr>
+      </w:pPr>
+      <w:r>
+        <w:rPr>
+          <w:szCs w:val="28"/>
+        </w:rPr>
+        <w:t>Lưu trữ tất cả các hoạt động thu,chi,vay nợ và cho vay để người dùng tiện tra cứu.</w:t>
+      </w:r>
+    </w:p>
+    <w:p>
+      <w:pPr>
+        <w:ind w:left="360"/>
+        <w:rPr>
+          <w:szCs w:val="28"/>
+        </w:rPr>
+      </w:pPr>
+      <w:r>
+        <w:rPr>
+          <w:szCs w:val="28"/>
+        </w:rPr>
+        <w:t>Các hoạt động lưu lại dưới dạng danh sách theo thứ tự thời gian.</w:t>
+      </w:r>
+    </w:p>
+    <w:p>
+      <w:pPr>
+        <w:ind w:left="360"/>
+        <w:rPr>
+          <w:szCs w:val="28"/>
+        </w:rPr>
+      </w:pPr>
+      <w:r>
+        <w:rPr>
+          <w:szCs w:val="28"/>
+        </w:rPr>
+        <w:t>-Thống kê:</w:t>
+      </w:r>
+    </w:p>
+    <w:p>
+      <w:pPr>
+        <w:ind w:left="360"/>
+        <w:rPr>
+          <w:szCs w:val="28"/>
+        </w:rPr>
+      </w:pPr>
+      <w:r>
+        <w:rPr>
+          <w:szCs w:val="28"/>
+        </w:rPr>
+        <w:lastRenderedPageBreak/>
+        <w:t>Dựa trên các khoản thu chi,vay và cho vay người dùng đã nhập vào,chương trình sẽ thống kê giúp người dùng chi tiêu  vào loại nào tốn kém nhất (dựa theo phân loại) dưới hình thức biểu đồ. Từ đó người dùng có thể đưa ra các biện pháp quản lí chi tiêu cho hợp lý.</w:t>
+      </w:r>
+    </w:p>
+    <w:p>
+      <w:pPr>
+        <w:ind w:left="360"/>
+        <w:rPr>
+          <w:szCs w:val="28"/>
+        </w:rPr>
+      </w:pPr>
+      <w:r>
+        <w:rPr>
+          <w:szCs w:val="28"/>
+        </w:rPr>
+        <w:t>-Công cụ:</w:t>
+      </w:r>
+    </w:p>
+    <w:p>
+      <w:pPr>
+        <w:ind w:left="360"/>
+        <w:rPr>
+          <w:szCs w:val="28"/>
+        </w:rPr>
+      </w:pPr>
+      <w:r>
+        <w:rPr>
+          <w:szCs w:val="28"/>
+        </w:rPr>
+        <w:t>Gồm các tùy chọn của chương trình để người dùng thay đổi cho hợp lý.</w:t>
+      </w:r>
+    </w:p>
+    <w:p>
+      <w:pPr>
+        <w:ind w:left="360"/>
+        <w:rPr>
+          <w:szCs w:val="28"/>
+        </w:rPr>
+      </w:pPr>
+      <w:r>
+        <w:rPr>
+          <w:szCs w:val="28"/>
+        </w:rPr>
+        <w:tab/>
+        <w:t>Thay đổi ngôn ngữ</w:t>
+      </w:r>
+    </w:p>
+    <w:p>
+      <w:pPr>
+        <w:ind w:left="360"/>
+        <w:rPr>
+          <w:szCs w:val="28"/>
+        </w:rPr>
+      </w:pPr>
+      <w:r>
+        <w:rPr>
+          <w:szCs w:val="28"/>
+        </w:rPr>
+        <w:tab/>
+        <w:t>Đổi đơn vị tiền tệ</w:t>
+      </w:r>
+    </w:p>
+    <w:p>
+      <w:pPr>
+        <w:ind w:left="360"/>
+        <w:rPr>
+          <w:szCs w:val="28"/>
+        </w:rPr>
+      </w:pPr>
+      <w:r>
+        <w:rPr>
+          <w:szCs w:val="28"/>
+        </w:rPr>
+        <w:tab/>
+        <w:t>Thay đổi các phân loại tùy ý</w:t>
+      </w:r>
+    </w:p>
+    <w:p>
+      <w:pPr>
+        <w:ind w:left="360"/>
+        <w:rPr>
+          <w:szCs w:val="28"/>
+        </w:rPr>
+      </w:pPr>
+      <w:r>
+        <w:rPr>
+          <w:szCs w:val="28"/>
+        </w:rPr>
+        <w:t>Ngoài ra còn một số tùy chỉnh đi kèm.</w:t>
+      </w:r>
+    </w:p>
+    <w:p>
+      <w:pPr>
+        <w:ind w:left="360"/>
+        <w:rPr>
+          <w:szCs w:val="28"/>
+        </w:rPr>
+      </w:pPr>
+      <w:r>
+        <w:rPr>
+          <w:szCs w:val="28"/>
+        </w:rPr>
+        <w:t>Khi hết thời gian thu chi trong tháng,người dùng có thể reset lại để xóa các khoản thu chi,bắt đầu chu kỳ của tháng mới.</w:t>
+      </w:r>
+    </w:p>
+    <w:p>
+      <w:pPr>
+        <w:ind w:left="360"/>
+        <w:rPr>
+          <w:szCs w:val="28"/>
+        </w:rPr>
+      </w:pPr>
+      <w:r>
+        <w:rPr>
+          <w:szCs w:val="28"/>
+        </w:rPr>
+        <w:t>Tiền vay và cho vay chỉ xóa khi đã thanh toán xong các khoản.</w:t>
+      </w:r>
+    </w:p>
+    <w:p>
+      <w:pPr>
+        <w:ind w:left="360"/>
+        <w:rPr>
+          <w:szCs w:val="28"/>
+        </w:rPr>
+      </w:pPr>
+      <w:r>
+        <w:rPr>
+          <w:szCs w:val="28"/>
+        </w:rPr>
+        <w:t>Sau thời gian 15 ngày dùng thử, người dùng nếu muốn tiếp tục sử dụng sẽ phải trả một khoản phí qua các hình thức như nhắn tin tổng đài hoặc thẻ tín dụng để tiếp tục sử dụng.</w:t>
+      </w:r>
+      <w:bookmarkStart w:id="3" w:name="_GoBack"/>
+      <w:bookmarkEnd w:id="3"/>
+    </w:p>
     <w:p/>
     <w:p/>
     <w:sectPr>
@@ -5449,7 +6910,7 @@
           <w:rPr>
             <w:noProof/>
           </w:rPr>
-          <w:t>5</w:t>
+          <w:t>41</w:t>
         </w:r>
         <w:r>
           <w:rPr>
@@ -8524,7 +9985,7 @@
     <w:lsdException w:name="Table Web 2" w:semiHidden="1" w:unhideWhenUsed="1"/>
     <w:lsdException w:name="Table Web 3" w:semiHidden="1" w:unhideWhenUsed="1"/>
     <w:lsdException w:name="Balloon Text" w:semiHidden="1" w:unhideWhenUsed="1"/>
-    <w:lsdException w:name="Table Grid" w:uiPriority="0"/>
+    <w:lsdException w:name="Table Grid" w:uiPriority="59"/>
     <w:lsdException w:name="Table Theme" w:semiHidden="1" w:unhideWhenUsed="1"/>
     <w:lsdException w:name="Placeholder Text" w:semiHidden="1"/>
     <w:lsdException w:name="No Spacing" w:uiPriority="1" w:qFormat="1"/>
@@ -8856,6 +10317,7 @@
   <w:style w:type="character" w:default="1" w:styleId="DefaultParagraphFont">
     <w:name w:val="Default Paragraph Font"/>
     <w:uiPriority w:val="1"/>
+    <w:semiHidden/>
     <w:unhideWhenUsed/>
   </w:style>
   <w:style w:type="table" w:default="1" w:styleId="TableNormal">
@@ -8920,6 +10382,7 @@
   <w:style w:type="table" w:styleId="TableGrid">
     <w:name w:val="Table Grid"/>
     <w:basedOn w:val="TableNormal"/>
+    <w:uiPriority w:val="59"/>
     <w:rsid w:val="008D68B5"/>
     <w:pPr>
       <w:spacing w:after="0" w:line="240" w:lineRule="auto"/>
@@ -9448,7 +10911,7 @@
 </file>
 
 <file path=customXml/itemProps1.xml><?xml version="1.0" encoding="utf-8"?>
-<ds:datastoreItem xmlns:ds="http://schemas.openxmlformats.org/officeDocument/2006/customXml" ds:itemID="{876BBD2F-0F24-431D-B4A6-A77EBB882E03}">
+<ds:datastoreItem xmlns:ds="http://schemas.openxmlformats.org/officeDocument/2006/customXml" ds:itemID="{070091DA-2DAA-43CB-AB20-B5CBA4A6781C}">
   <ds:schemaRefs>
     <ds:schemaRef ds:uri="http://schemas.openxmlformats.org/officeDocument/2006/bibliography"/>
   </ds:schemaRefs>

</xml_diff>